<commit_message>
Practice - v1 in work
</commit_message>
<xml_diff>
--- a/practice/текст отчета v1.docx
+++ b/practice/текст отчета v1.docx
@@ -304,7 +304,7 @@
               <w:tab w:val="right" w:pos="9637" w:leader="dot"/>
             </w:tabs>
             <w:rPr>
-              <w:highlight w:val="none"/>
+              <w:highlight w:val="red"/>
             </w:rPr>
           </w:pPr>
           <w:hyperlink w:tooltip="#_Toc10" w:anchor="_Toc10" w:history="1">
@@ -316,14 +316,14 @@
             <w:r>
               <w:rPr>
                 <w:rStyle w:val="918"/>
-                <w:highlight w:val="none"/>
+                <w:highlight w:val="red"/>
               </w:rPr>
               <w:t xml:space="preserve">1 Проектирование архитектуры и бизнес-логики</w:t>
             </w:r>
             <w:r>
               <w:rPr>
                 <w:rStyle w:val="918"/>
-                <w:highlight w:val="none"/>
+                <w:highlight w:val="red"/>
               </w:rPr>
             </w:r>
             <w:r>
@@ -339,7 +339,7 @@
           </w:hyperlink>
           <w:r>
             <w:rPr>
-              <w:highlight w:val="none"/>
+              <w:highlight w:val="red"/>
             </w:rPr>
           </w:r>
         </w:p>
@@ -540,7 +540,7 @@
               <w:tab w:val="right" w:pos="9637" w:leader="dot"/>
             </w:tabs>
             <w:rPr>
-              <w:highlight w:val="none"/>
+              <w:highlight w:val="red"/>
             </w:rPr>
           </w:pPr>
           <w:hyperlink w:tooltip="#_Toc15" w:anchor="_Toc15" w:history="1">
@@ -552,21 +552,21 @@
             <w:r>
               <w:rPr>
                 <w:rStyle w:val="918"/>
-                <w:highlight w:val="none"/>
+                <w:highlight w:val="red"/>
               </w:rPr>
               <w:t xml:space="preserve">3.1 </w:t>
             </w:r>
             <w:r>
               <w:rPr>
                 <w:rStyle w:val="918"/>
-                <w:highlight w:val="none"/>
+                <w:highlight w:val="red"/>
               </w:rPr>
               <w:t xml:space="preserve">Микросервис взаимодействия с БД</w:t>
             </w:r>
             <w:r>
               <w:rPr>
                 <w:rStyle w:val="918"/>
-                <w:highlight w:val="none"/>
+                <w:highlight w:val="red"/>
               </w:rPr>
             </w:r>
             <w:r>
@@ -582,7 +582,7 @@
           </w:hyperlink>
           <w:r>
             <w:rPr>
-              <w:highlight w:val="none"/>
+              <w:highlight w:val="red"/>
             </w:rPr>
           </w:r>
         </w:p>
@@ -1721,11 +1721,7 @@
           <w:u w:val="none"/>
         </w:rPr>
       </w:pPr>
-      <w:r>
-        <w:rPr>
-          <w:highlight w:val="red"/>
-        </w:rPr>
-      </w:r>
+      <w:r/>
       <w:bookmarkStart w:id="10" w:name="_Toc10"/>
       <w:r>
         <w:rPr>
@@ -1744,11 +1740,7 @@
         </w:rPr>
       </w:r>
       <w:bookmarkEnd w:id="10"/>
-      <w:r>
-        <w:rPr>
-          <w:highlight w:val="red"/>
-        </w:rPr>
-      </w:r>
+      <w:r/>
       <w:r>
         <w:rPr>
           <w:highlight w:val="red"/>
@@ -5863,41 +5855,33 @@
           <w:highlight w:val="red"/>
         </w:rPr>
       </w:pPr>
+      <w:r/>
+      <w:bookmarkStart w:id="15" w:name="_Toc15"/>
       <w:r>
         <w:rPr>
           <w:highlight w:val="red"/>
         </w:rPr>
       </w:r>
-      <w:bookmarkStart w:id="15" w:name="_Toc15"/>
+      <w:bookmarkStart w:id="7" w:name="_Toc7"/>
       <w:r>
         <w:rPr>
           <w:highlight w:val="red"/>
         </w:rPr>
-      </w:r>
-      <w:bookmarkStart w:id="7" w:name="_Toc7"/>
+        <w:t xml:space="preserve">3.1 </w:t>
+      </w:r>
       <w:r>
         <w:rPr>
           <w:highlight w:val="red"/>
         </w:rPr>
-        <w:t xml:space="preserve">3.1 </w:t>
+        <w:t xml:space="preserve">Микросервис взаимодействия с БД</w:t>
       </w:r>
       <w:r>
         <w:rPr>
           <w:highlight w:val="red"/>
         </w:rPr>
-        <w:t xml:space="preserve">Микросервис взаимодействия с БД</w:t>
-      </w:r>
-      <w:r>
-        <w:rPr>
-          <w:highlight w:val="red"/>
-        </w:rPr>
       </w:r>
       <w:bookmarkEnd w:id="15"/>
-      <w:r>
-        <w:rPr>
-          <w:highlight w:val="red"/>
-        </w:rPr>
-      </w:r>
+      <w:r/>
       <w:r>
         <w:rPr>
           <w:highlight w:val="red"/>
@@ -11724,11 +11708,7 @@
         </w:rPr>
         <w:t xml:space="preserve">СПИСОК ИСПОЛЬЗОВАННЫХ ИСТОЧНИКОВ</w:t>
       </w:r>
-      <w:r>
-        <w:rPr>
-          <w:highlight w:val="none"/>
-        </w:rPr>
-      </w:r>
+      <w:r/>
       <w:bookmarkEnd w:id="21"/>
       <w:r/>
       <w:r>
@@ -12176,6 +12156,7 @@
         </w:rPr>
         <w:t xml:space="preserve">Приложение А</w:t>
       </w:r>
+      <w:r/>
       <w:bookmarkEnd w:id="22"/>
       <w:r/>
       <w:r>
@@ -12201,6 +12182,7 @@
         </w:rPr>
         <w:t xml:space="preserve">Графические материалы</w:t>
       </w:r>
+      <w:r/>
       <w:bookmarkEnd w:id="23"/>
       <w:r/>
       <w:r>
@@ -12272,6 +12254,7 @@
         </w:rPr>
         <w:t xml:space="preserve">Приложение Б</w:t>
       </w:r>
+      <w:r/>
       <w:bookmarkEnd w:id="24"/>
       <w:r/>
       <w:r>
@@ -12298,6 +12281,7 @@
         </w:rPr>
         <w:t xml:space="preserve">Исходные коды на языке Verilog</w:t>
       </w:r>
+      <w:r/>
       <w:bookmarkEnd w:id="25"/>
       <w:r/>
       <w:r>
@@ -13217,6 +13201,7 @@
         </w:rPr>
         <w:t xml:space="preserve">Приложение В</w:t>
       </w:r>
+      <w:r/>
       <w:bookmarkEnd w:id="26"/>
       <w:r/>
       <w:r>
@@ -13243,6 +13228,7 @@
         </w:rPr>
         <w:t xml:space="preserve">Временная диаграмма в формате VCD</w:t>
       </w:r>
+      <w:r/>
       <w:bookmarkEnd w:id="27"/>
       <w:r/>
       <w:r>

</xml_diff>

<commit_message>
Practice - report v1 in work
</commit_message>
<xml_diff>
--- a/practice/текст отчета v1.docx
+++ b/practice/текст отчета v1.docx
@@ -1304,7 +1304,7 @@
         <w:rPr>
           <w:highlight w:val="none"/>
         </w:rPr>
-        <w:t xml:space="preserve"> создана с целью внедрения в информационную систему, которая предоставила бы пользователям возможность обучения языку Verilog посредством прохождения заданий, направленных как на усвоение теоретических знаний о проектировании цифровым устройств, так и на описание таких устройств на языке Verilog.</w:t>
+        <w:t xml:space="preserve"> создается с целью внедрения в информационную систему, которая предоставила бы пользователям возможность обучения языку Verilog посредством прохождения заданий, направленных как на усвоение теоретических знаний о проектировании цифровым устройств, так и на описание таких устройств на языке Verilog.</w:t>
       </w:r>
       <w:r>
         <w:rPr>
@@ -1323,7 +1323,7 @@
         <w:t xml:space="preserve">Цель преддипломной практики: спроектировать и реализовать </w:t>
       </w:r>
       <w:r>
-        <w:t xml:space="preserve">прототип программной подсистемы тестирования знаний языка описания аппаратуры Verilog</w:t>
+        <w:t xml:space="preserve">программную подсистему тестирования знаний языка описания аппаратуры Verilog</w:t>
       </w:r>
       <w:r>
         <w:t xml:space="preserve">.</w:t>
@@ -11760,8 +11760,180 @@
       <w:r/>
     </w:p>
     <w:p>
+      <w:pPr>
+        <w:rPr>
+          <w:highlight w:val="none"/>
+        </w:rPr>
+      </w:pPr>
+      <w:r>
+        <w:t xml:space="preserve">Все задачи, поставленные в рамках преддипломной практики выполнены успешно:</w:t>
+      </w:r>
+      <w:r/>
+    </w:p>
+    <w:p>
+      <w:pPr>
+        <w:pStyle w:val="956"/>
+        <w:numPr>
+          <w:ilvl w:val="0"/>
+          <w:numId w:val="61"/>
+        </w:numPr>
+      </w:pPr>
+      <w:r>
+        <w:rPr>
+          <w:highlight w:val="none"/>
+        </w:rPr>
+        <w:t xml:space="preserve">определены варианты использования реализованной подсистемы ;</w:t>
+      </w:r>
       <w:r/>
       <w:r/>
+    </w:p>
+    <w:p>
+      <w:pPr>
+        <w:pStyle w:val="956"/>
+        <w:numPr>
+          <w:ilvl w:val="0"/>
+          <w:numId w:val="61"/>
+        </w:numPr>
+      </w:pPr>
+      <w:r>
+        <w:rPr>
+          <w:highlight w:val="none"/>
+        </w:rPr>
+        <w:t xml:space="preserve">представлены диаграммы, иллюстрирующие как архитектуру информационной системы в целом, так и реализованной </w:t>
+      </w:r>
+      <w:r>
+        <w:rPr>
+          <w:highlight w:val="none"/>
+        </w:rPr>
+        <w:t xml:space="preserve">подсистемы</w:t>
+      </w:r>
+      <w:r>
+        <w:rPr>
+          <w:highlight w:val="none"/>
+        </w:rPr>
+        <w:t xml:space="preserve"> тестирования знаний;</w:t>
+      </w:r>
+      <w:r/>
+      <w:r/>
+    </w:p>
+    <w:p>
+      <w:pPr>
+        <w:pStyle w:val="956"/>
+        <w:numPr>
+          <w:ilvl w:val="0"/>
+          <w:numId w:val="61"/>
+        </w:numPr>
+      </w:pPr>
+      <w:r>
+        <w:rPr>
+          <w:highlight w:val="none"/>
+        </w:rPr>
+        <w:t xml:space="preserve">создана модель БД;</w:t>
+      </w:r>
+      <w:r/>
+      <w:r/>
+    </w:p>
+    <w:p>
+      <w:pPr>
+        <w:pStyle w:val="956"/>
+        <w:numPr>
+          <w:ilvl w:val="0"/>
+          <w:numId w:val="61"/>
+        </w:numPr>
+      </w:pPr>
+      <w:r>
+        <w:rPr>
+          <w:highlight w:val="none"/>
+        </w:rPr>
+        <w:t xml:space="preserve">спроектированы микросервисы, входящие в подсистему;</w:t>
+      </w:r>
+      <w:r>
+        <w:rPr>
+          <w:highlight w:val="none"/>
+        </w:rPr>
+      </w:r>
+      <w:r/>
+    </w:p>
+    <w:p>
+      <w:pPr>
+        <w:pStyle w:val="956"/>
+        <w:numPr>
+          <w:ilvl w:val="0"/>
+          <w:numId w:val="61"/>
+        </w:numPr>
+        <w:rPr>
+          <w:highlight w:val="none"/>
+        </w:rPr>
+      </w:pPr>
+      <w:r>
+        <w:rPr>
+          <w:highlight w:val="none"/>
+        </w:rPr>
+        <w:t xml:space="preserve">спроектированные микросервисы реализованы.</w:t>
+      </w:r>
+      <w:r/>
+      <w:r/>
+      <w:r>
+        <w:rPr>
+          <w:highlight w:val="none"/>
+        </w:rPr>
+      </w:r>
+      <w:r>
+        <w:rPr>
+          <w:highlight w:val="none"/>
+        </w:rPr>
+      </w:r>
+      <w:r>
+        <w:rPr>
+          <w:highlight w:val="none"/>
+        </w:rPr>
+      </w:r>
+    </w:p>
+    <w:p>
+      <w:pPr>
+        <w:numPr>
+          <w:ilvl w:val="0"/>
+          <w:numId w:val="0"/>
+        </w:numPr>
+        <w:ind w:left="0" w:firstLine="0"/>
+        <w:rPr>
+          <w:highlight w:val="none"/>
+        </w:rPr>
+      </w:pPr>
+      <w:r>
+        <w:rPr>
+          <w:highlight w:val="none"/>
+        </w:rPr>
+      </w:r>
+      <w:r>
+        <w:rPr>
+          <w:highlight w:val="none"/>
+        </w:rPr>
+      </w:r>
+    </w:p>
+    <w:p>
+      <w:r>
+        <w:rPr>
+          <w:highlight w:val="none"/>
+        </w:rPr>
+      </w:r>
+      <w:r>
+        <w:rPr>
+          <w:highlight w:val="none"/>
+        </w:rPr>
+        <w:t xml:space="preserve">Результаты проделанной работы представлены в настоящем отчете</w:t>
+      </w:r>
+      <w:r>
+        <w:rPr>
+          <w:highlight w:val="none"/>
+        </w:rPr>
+        <w:t xml:space="preserve">.</w:t>
+      </w:r>
+      <w:r>
+        <w:rPr>
+          <w:highlight w:val="none"/>
+        </w:rPr>
+      </w:r>
     </w:p>
     <w:p>
       <w:pPr>
@@ -23327,6 +23499,264 @@
     </w:lvl>
   </w:abstractNum>
   <w:abstractNum w:abstractNumId="59">
+    <w:multiLevelType w:val="hybridMultilevel"/>
+    <w:lvl w:ilvl="0">
+      <w:start w:val="1"/>
+      <w:numFmt w:val="bullet"/>
+      <w:isLgl w:val="false"/>
+      <w:suff w:val="tab"/>
+      <w:lvlText w:val="–"/>
+      <w:lvlJc w:val="left"/>
+      <w:pPr>
+        <w:ind w:left="1417" w:hanging="360"/>
+      </w:pPr>
+      <w:rPr>
+        <w:rFonts w:hint="default" w:ascii="Arial" w:hAnsi="Arial" w:eastAsia="Arial" w:cs="Arial"/>
+      </w:rPr>
+    </w:lvl>
+    <w:lvl w:ilvl="1">
+      <w:start w:val="1"/>
+      <w:numFmt w:val="bullet"/>
+      <w:isLgl w:val="false"/>
+      <w:suff w:val="tab"/>
+      <w:lvlText w:val="o"/>
+      <w:lvlJc w:val="left"/>
+      <w:pPr>
+        <w:ind w:left="2137" w:hanging="360"/>
+      </w:pPr>
+      <w:rPr>
+        <w:rFonts w:hint="default" w:ascii="Courier New" w:hAnsi="Courier New" w:eastAsia="Courier New" w:cs="Courier New"/>
+      </w:rPr>
+    </w:lvl>
+    <w:lvl w:ilvl="2">
+      <w:start w:val="1"/>
+      <w:numFmt w:val="bullet"/>
+      <w:isLgl w:val="false"/>
+      <w:suff w:val="tab"/>
+      <w:lvlText w:val="§"/>
+      <w:lvlJc w:val="left"/>
+      <w:pPr>
+        <w:ind w:left="2857" w:hanging="360"/>
+      </w:pPr>
+      <w:rPr>
+        <w:rFonts w:hint="default" w:ascii="Wingdings" w:hAnsi="Wingdings" w:eastAsia="Wingdings" w:cs="Wingdings"/>
+      </w:rPr>
+    </w:lvl>
+    <w:lvl w:ilvl="3">
+      <w:start w:val="1"/>
+      <w:numFmt w:val="bullet"/>
+      <w:isLgl w:val="false"/>
+      <w:suff w:val="tab"/>
+      <w:lvlText w:val="·"/>
+      <w:lvlJc w:val="left"/>
+      <w:pPr>
+        <w:ind w:left="3577" w:hanging="360"/>
+      </w:pPr>
+      <w:rPr>
+        <w:rFonts w:hint="default" w:ascii="Symbol" w:hAnsi="Symbol" w:eastAsia="Symbol" w:cs="Symbol"/>
+      </w:rPr>
+    </w:lvl>
+    <w:lvl w:ilvl="4">
+      <w:start w:val="1"/>
+      <w:numFmt w:val="bullet"/>
+      <w:isLgl w:val="false"/>
+      <w:suff w:val="tab"/>
+      <w:lvlText w:val="o"/>
+      <w:lvlJc w:val="left"/>
+      <w:pPr>
+        <w:ind w:left="4297" w:hanging="360"/>
+      </w:pPr>
+      <w:rPr>
+        <w:rFonts w:hint="default" w:ascii="Courier New" w:hAnsi="Courier New" w:eastAsia="Courier New" w:cs="Courier New"/>
+      </w:rPr>
+    </w:lvl>
+    <w:lvl w:ilvl="5">
+      <w:start w:val="1"/>
+      <w:numFmt w:val="bullet"/>
+      <w:isLgl w:val="false"/>
+      <w:suff w:val="tab"/>
+      <w:lvlText w:val="§"/>
+      <w:lvlJc w:val="left"/>
+      <w:pPr>
+        <w:ind w:left="5017" w:hanging="360"/>
+      </w:pPr>
+      <w:rPr>
+        <w:rFonts w:hint="default" w:ascii="Wingdings" w:hAnsi="Wingdings" w:eastAsia="Wingdings" w:cs="Wingdings"/>
+      </w:rPr>
+    </w:lvl>
+    <w:lvl w:ilvl="6">
+      <w:start w:val="1"/>
+      <w:numFmt w:val="bullet"/>
+      <w:isLgl w:val="false"/>
+      <w:suff w:val="tab"/>
+      <w:lvlText w:val="·"/>
+      <w:lvlJc w:val="left"/>
+      <w:pPr>
+        <w:ind w:left="5737" w:hanging="360"/>
+      </w:pPr>
+      <w:rPr>
+        <w:rFonts w:hint="default" w:ascii="Symbol" w:hAnsi="Symbol" w:eastAsia="Symbol" w:cs="Symbol"/>
+      </w:rPr>
+    </w:lvl>
+    <w:lvl w:ilvl="7">
+      <w:start w:val="1"/>
+      <w:numFmt w:val="bullet"/>
+      <w:isLgl w:val="false"/>
+      <w:suff w:val="tab"/>
+      <w:lvlText w:val="o"/>
+      <w:lvlJc w:val="left"/>
+      <w:pPr>
+        <w:ind w:left="6457" w:hanging="360"/>
+      </w:pPr>
+      <w:rPr>
+        <w:rFonts w:hint="default" w:ascii="Courier New" w:hAnsi="Courier New" w:eastAsia="Courier New" w:cs="Courier New"/>
+      </w:rPr>
+    </w:lvl>
+    <w:lvl w:ilvl="8">
+      <w:start w:val="1"/>
+      <w:numFmt w:val="bullet"/>
+      <w:isLgl w:val="false"/>
+      <w:suff w:val="tab"/>
+      <w:lvlText w:val="§"/>
+      <w:lvlJc w:val="left"/>
+      <w:pPr>
+        <w:ind w:left="7177" w:hanging="360"/>
+      </w:pPr>
+      <w:rPr>
+        <w:rFonts w:hint="default" w:ascii="Wingdings" w:hAnsi="Wingdings" w:eastAsia="Wingdings" w:cs="Wingdings"/>
+      </w:rPr>
+    </w:lvl>
+  </w:abstractNum>
+  <w:abstractNum w:abstractNumId="60">
+    <w:multiLevelType w:val="hybridMultilevel"/>
+    <w:lvl w:ilvl="0">
+      <w:start w:val="1"/>
+      <w:numFmt w:val="bullet"/>
+      <w:isLgl w:val="false"/>
+      <w:suff w:val="tab"/>
+      <w:lvlText w:val="–"/>
+      <w:lvlJc w:val="left"/>
+      <w:pPr>
+        <w:ind w:left="1417" w:hanging="360"/>
+      </w:pPr>
+      <w:rPr>
+        <w:rFonts w:hint="default" w:ascii="Arial" w:hAnsi="Arial" w:eastAsia="Arial" w:cs="Arial"/>
+      </w:rPr>
+    </w:lvl>
+    <w:lvl w:ilvl="1">
+      <w:start w:val="1"/>
+      <w:numFmt w:val="bullet"/>
+      <w:isLgl w:val="false"/>
+      <w:suff w:val="tab"/>
+      <w:lvlText w:val="o"/>
+      <w:lvlJc w:val="left"/>
+      <w:pPr>
+        <w:ind w:left="2137" w:hanging="360"/>
+      </w:pPr>
+      <w:rPr>
+        <w:rFonts w:hint="default" w:ascii="Courier New" w:hAnsi="Courier New" w:eastAsia="Courier New" w:cs="Courier New"/>
+      </w:rPr>
+    </w:lvl>
+    <w:lvl w:ilvl="2">
+      <w:start w:val="1"/>
+      <w:numFmt w:val="bullet"/>
+      <w:isLgl w:val="false"/>
+      <w:suff w:val="tab"/>
+      <w:lvlText w:val="§"/>
+      <w:lvlJc w:val="left"/>
+      <w:pPr>
+        <w:ind w:left="2857" w:hanging="360"/>
+      </w:pPr>
+      <w:rPr>
+        <w:rFonts w:hint="default" w:ascii="Wingdings" w:hAnsi="Wingdings" w:eastAsia="Wingdings" w:cs="Wingdings"/>
+      </w:rPr>
+    </w:lvl>
+    <w:lvl w:ilvl="3">
+      <w:start w:val="1"/>
+      <w:numFmt w:val="bullet"/>
+      <w:isLgl w:val="false"/>
+      <w:suff w:val="tab"/>
+      <w:lvlText w:val="·"/>
+      <w:lvlJc w:val="left"/>
+      <w:pPr>
+        <w:ind w:left="3577" w:hanging="360"/>
+      </w:pPr>
+      <w:rPr>
+        <w:rFonts w:hint="default" w:ascii="Symbol" w:hAnsi="Symbol" w:eastAsia="Symbol" w:cs="Symbol"/>
+      </w:rPr>
+    </w:lvl>
+    <w:lvl w:ilvl="4">
+      <w:start w:val="1"/>
+      <w:numFmt w:val="bullet"/>
+      <w:isLgl w:val="false"/>
+      <w:suff w:val="tab"/>
+      <w:lvlText w:val="o"/>
+      <w:lvlJc w:val="left"/>
+      <w:pPr>
+        <w:ind w:left="4297" w:hanging="360"/>
+      </w:pPr>
+      <w:rPr>
+        <w:rFonts w:hint="default" w:ascii="Courier New" w:hAnsi="Courier New" w:eastAsia="Courier New" w:cs="Courier New"/>
+      </w:rPr>
+    </w:lvl>
+    <w:lvl w:ilvl="5">
+      <w:start w:val="1"/>
+      <w:numFmt w:val="bullet"/>
+      <w:isLgl w:val="false"/>
+      <w:suff w:val="tab"/>
+      <w:lvlText w:val="§"/>
+      <w:lvlJc w:val="left"/>
+      <w:pPr>
+        <w:ind w:left="5017" w:hanging="360"/>
+      </w:pPr>
+      <w:rPr>
+        <w:rFonts w:hint="default" w:ascii="Wingdings" w:hAnsi="Wingdings" w:eastAsia="Wingdings" w:cs="Wingdings"/>
+      </w:rPr>
+    </w:lvl>
+    <w:lvl w:ilvl="6">
+      <w:start w:val="1"/>
+      <w:numFmt w:val="bullet"/>
+      <w:isLgl w:val="false"/>
+      <w:suff w:val="tab"/>
+      <w:lvlText w:val="·"/>
+      <w:lvlJc w:val="left"/>
+      <w:pPr>
+        <w:ind w:left="5737" w:hanging="360"/>
+      </w:pPr>
+      <w:rPr>
+        <w:rFonts w:hint="default" w:ascii="Symbol" w:hAnsi="Symbol" w:eastAsia="Symbol" w:cs="Symbol"/>
+      </w:rPr>
+    </w:lvl>
+    <w:lvl w:ilvl="7">
+      <w:start w:val="1"/>
+      <w:numFmt w:val="bullet"/>
+      <w:isLgl w:val="false"/>
+      <w:suff w:val="tab"/>
+      <w:lvlText w:val="o"/>
+      <w:lvlJc w:val="left"/>
+      <w:pPr>
+        <w:ind w:left="6457" w:hanging="360"/>
+      </w:pPr>
+      <w:rPr>
+        <w:rFonts w:hint="default" w:ascii="Courier New" w:hAnsi="Courier New" w:eastAsia="Courier New" w:cs="Courier New"/>
+      </w:rPr>
+    </w:lvl>
+    <w:lvl w:ilvl="8">
+      <w:start w:val="1"/>
+      <w:numFmt w:val="bullet"/>
+      <w:isLgl w:val="false"/>
+      <w:suff w:val="tab"/>
+      <w:lvlText w:val="§"/>
+      <w:lvlJc w:val="left"/>
+      <w:pPr>
+        <w:ind w:left="7177" w:hanging="360"/>
+      </w:pPr>
+      <w:rPr>
+        <w:rFonts w:hint="default" w:ascii="Wingdings" w:hAnsi="Wingdings" w:eastAsia="Wingdings" w:cs="Wingdings"/>
+      </w:rPr>
+    </w:lvl>
+  </w:abstractNum>
+  <w:abstractNum w:abstractNumId="61">
     <w:multiLevelType w:val="hybridMultilevel"/>
     <w:lvl w:ilvl="0">
       <w:start w:val="1"/>
@@ -23634,6 +24064,12 @@
   </w:num>
   <w:num w:numId="60">
     <w:abstractNumId w:val="59"/>
+  </w:num>
+  <w:num w:numId="61">
+    <w:abstractNumId w:val="60"/>
+  </w:num>
+  <w:num w:numId="62">
+    <w:abstractNumId w:val="61"/>
   </w:num>
 </w:numbering>
 </file>

</xml_diff>